<commit_message>
complete meeting log #2 writing
</commit_message>
<xml_diff>
--- a/documents/meeting log #1.docx
+++ b/documents/meeting log #1.docx
@@ -69,7 +69,21 @@
         <w:rPr>
           <w:rFonts w:ascii="Arial" w:hAnsi="Arial" w:cs="Arial"/>
         </w:rPr>
-        <w:t xml:space="preserve">5 A.M. </w:t>
+        <w:t xml:space="preserve">5 </w:t>
+      </w:r>
+      <w:r>
+        <w:rPr>
+          <w:rFonts w:ascii="Arial" w:hAnsi="Arial" w:cs="Arial" w:hint="eastAsia"/>
+        </w:rPr>
+        <w:t>P</w:t>
+      </w:r>
+      <w:bookmarkStart w:id="0" w:name="_GoBack"/>
+      <w:bookmarkEnd w:id="0"/>
+      <w:r>
+        <w:rPr>
+          <w:rFonts w:ascii="Arial" w:hAnsi="Arial" w:cs="Arial"/>
+        </w:rPr>
+        <w:t xml:space="preserve">.M. </w:t>
       </w:r>
     </w:p>
     <w:p>
@@ -84,16 +98,16 @@
         </w:rPr>
         <w:t xml:space="preserve">Location: </w:t>
       </w:r>
-      <w:bookmarkStart w:id="0" w:name="OLE_LINK17"/>
-      <w:bookmarkStart w:id="1" w:name="OLE_LINK18"/>
+      <w:bookmarkStart w:id="1" w:name="OLE_LINK17"/>
+      <w:bookmarkStart w:id="2" w:name="OLE_LINK18"/>
       <w:r>
         <w:rPr>
           <w:rFonts w:ascii="Arial" w:hAnsi="Arial" w:cs="Arial"/>
         </w:rPr>
         <w:t>Wing Tech classroom</w:t>
       </w:r>
-      <w:bookmarkEnd w:id="0"/>
       <w:bookmarkEnd w:id="1"/>
+      <w:bookmarkEnd w:id="2"/>
       <w:r>
         <w:rPr>
           <w:rFonts w:ascii="Arial" w:hAnsi="Arial" w:cs="Arial"/>
@@ -101,6 +115,7 @@
         <w:br/>
         <w:t xml:space="preserve">Members of the group: </w:t>
       </w:r>
+      <w:proofErr w:type="spellStart"/>
       <w:r>
         <w:rPr>
           <w:rFonts w:ascii="Arial" w:hAnsi="Arial" w:cs="Arial"/>
@@ -111,7 +126,42 @@
         <w:rPr>
           <w:rFonts w:ascii="Arial" w:hAnsi="Arial" w:cs="Arial"/>
         </w:rPr>
-        <w:t>ui Xu, Yifan Gu, Sheng Zhang</w:t>
+        <w:t>ui</w:t>
+      </w:r>
+      <w:proofErr w:type="spellEnd"/>
+      <w:r>
+        <w:rPr>
+          <w:rFonts w:ascii="Arial" w:hAnsi="Arial" w:cs="Arial"/>
+        </w:rPr>
+        <w:t xml:space="preserve"> Xu, </w:t>
+      </w:r>
+      <w:proofErr w:type="spellStart"/>
+      <w:r>
+        <w:rPr>
+          <w:rFonts w:ascii="Arial" w:hAnsi="Arial" w:cs="Arial"/>
+        </w:rPr>
+        <w:t>Yifan</w:t>
+      </w:r>
+      <w:proofErr w:type="spellEnd"/>
+      <w:r>
+        <w:rPr>
+          <w:rFonts w:ascii="Arial" w:hAnsi="Arial" w:cs="Arial"/>
+        </w:rPr>
+        <w:t xml:space="preserve"> </w:t>
+      </w:r>
+      <w:proofErr w:type="spellStart"/>
+      <w:r>
+        <w:rPr>
+          <w:rFonts w:ascii="Arial" w:hAnsi="Arial" w:cs="Arial"/>
+        </w:rPr>
+        <w:t>Gu</w:t>
+      </w:r>
+      <w:proofErr w:type="spellEnd"/>
+      <w:r>
+        <w:rPr>
+          <w:rFonts w:ascii="Arial" w:hAnsi="Arial" w:cs="Arial"/>
+        </w:rPr>
+        <w:t>, Sheng Zhang</w:t>
       </w:r>
       <w:r>
         <w:rPr>
@@ -157,12 +207,28 @@
         <w:br/>
         <w:t xml:space="preserve">Report writer: </w:t>
       </w:r>
-      <w:r>
-        <w:rPr>
-          <w:rFonts w:ascii="Arial" w:hAnsi="Arial" w:cs="Arial"/>
-        </w:rPr>
-        <w:t>Yifan Gu</w:t>
-      </w:r>
+      <w:proofErr w:type="spellStart"/>
+      <w:r>
+        <w:rPr>
+          <w:rFonts w:ascii="Arial" w:hAnsi="Arial" w:cs="Arial"/>
+        </w:rPr>
+        <w:t>Yifan</w:t>
+      </w:r>
+      <w:proofErr w:type="spellEnd"/>
+      <w:r>
+        <w:rPr>
+          <w:rFonts w:ascii="Arial" w:hAnsi="Arial" w:cs="Arial"/>
+        </w:rPr>
+        <w:t xml:space="preserve"> </w:t>
+      </w:r>
+      <w:proofErr w:type="spellStart"/>
+      <w:r>
+        <w:rPr>
+          <w:rFonts w:ascii="Arial" w:hAnsi="Arial" w:cs="Arial"/>
+        </w:rPr>
+        <w:t>Gu</w:t>
+      </w:r>
+      <w:proofErr w:type="spellEnd"/>
     </w:p>
     <w:p>
       <w:pPr>
@@ -212,11 +278,19 @@
           <w:rFonts w:ascii="Arial" w:hAnsi="Arial" w:cs="Arial"/>
         </w:rPr>
       </w:pPr>
-      <w:r>
-        <w:rPr>
-          <w:rFonts w:ascii="Arial" w:hAnsi="Arial" w:cs="Arial"/>
-        </w:rPr>
-        <w:t>Yifan suggested we started with reading description of the project carefully and extracting all the functionalities mentioned in the description, because each functionality may bring on one or several user stories.</w:t>
+      <w:proofErr w:type="spellStart"/>
+      <w:r>
+        <w:rPr>
+          <w:rFonts w:ascii="Arial" w:hAnsi="Arial" w:cs="Arial"/>
+        </w:rPr>
+        <w:t>Yifan</w:t>
+      </w:r>
+      <w:proofErr w:type="spellEnd"/>
+      <w:r>
+        <w:rPr>
+          <w:rFonts w:ascii="Arial" w:hAnsi="Arial" w:cs="Arial"/>
+        </w:rPr>
+        <w:t xml:space="preserve"> suggested we started with reading description of the project carefully and extracting all the functionalities mentioned in the description, because each functionality may bring on one or several user stories.</w:t>
       </w:r>
       <w:r>
         <w:rPr>
@@ -252,7 +326,21 @@
         <w:rPr>
           <w:rFonts w:ascii="Arial" w:hAnsi="Arial" w:cs="Arial"/>
         </w:rPr>
-        <w:t xml:space="preserve"> – this is a functionality that we need to take care, Yifan said. Sheng agrees this is an important functionality and indicates that we need to build a database to store information of each run and we also need to consider the format of the </w:t>
+        <w:t xml:space="preserve"> – this is a functionality that we need to take care, </w:t>
+      </w:r>
+      <w:proofErr w:type="spellStart"/>
+      <w:r>
+        <w:rPr>
+          <w:rFonts w:ascii="Arial" w:hAnsi="Arial" w:cs="Arial"/>
+        </w:rPr>
+        <w:t>Yifan</w:t>
+      </w:r>
+      <w:proofErr w:type="spellEnd"/>
+      <w:r>
+        <w:rPr>
+          <w:rFonts w:ascii="Arial" w:hAnsi="Arial" w:cs="Arial"/>
+        </w:rPr>
+        <w:t xml:space="preserve"> said. Sheng agrees this is an important functionality and indicates that we need to build a database to store information of each run and we also need to consider the format of the </w:t>
       </w:r>
       <w:r>
         <w:rPr>
@@ -294,7 +382,21 @@
         <w:rPr>
           <w:rFonts w:ascii="Arial" w:hAnsi="Arial" w:cs="Arial" w:hint="eastAsia"/>
         </w:rPr>
-        <w:t>n important functionality, Chaohui said</w:t>
+        <w:t xml:space="preserve">n important functionality, </w:t>
+      </w:r>
+      <w:proofErr w:type="spellStart"/>
+      <w:r>
+        <w:rPr>
+          <w:rFonts w:ascii="Arial" w:hAnsi="Arial" w:cs="Arial" w:hint="eastAsia"/>
+        </w:rPr>
+        <w:t>Chaohui</w:t>
+      </w:r>
+      <w:proofErr w:type="spellEnd"/>
+      <w:r>
+        <w:rPr>
+          <w:rFonts w:ascii="Arial" w:hAnsi="Arial" w:cs="Arial" w:hint="eastAsia"/>
+        </w:rPr>
+        <w:t xml:space="preserve"> said</w:t>
       </w:r>
       <w:r>
         <w:rPr>
@@ -368,7 +470,21 @@
         <w:rPr>
           <w:rFonts w:ascii="Arial" w:hAnsi="Arial" w:cs="Arial"/>
         </w:rPr>
-        <w:t>mouse to “draw” the block but this may be hard to implement. Yifan said he can implement this if spending</w:t>
+        <w:t xml:space="preserve">mouse to “draw” the block but this may be hard to implement. </w:t>
+      </w:r>
+      <w:proofErr w:type="spellStart"/>
+      <w:r>
+        <w:rPr>
+          <w:rFonts w:ascii="Arial" w:hAnsi="Arial" w:cs="Arial"/>
+        </w:rPr>
+        <w:t>Yifan</w:t>
+      </w:r>
+      <w:proofErr w:type="spellEnd"/>
+      <w:r>
+        <w:rPr>
+          <w:rFonts w:ascii="Arial" w:hAnsi="Arial" w:cs="Arial"/>
+        </w:rPr>
+        <w:t xml:space="preserve"> said he can implement this if spending</w:t>
       </w:r>
       <w:r>
         <w:rPr>
@@ -400,7 +516,21 @@
         <w:rPr>
           <w:rFonts w:ascii="Arial" w:hAnsi="Arial" w:cs="Arial"/>
         </w:rPr>
-        <w:t xml:space="preserve">Before going on next step, Chaohui indicated the </w:t>
+        <w:t xml:space="preserve">Before going on next step, </w:t>
+      </w:r>
+      <w:proofErr w:type="spellStart"/>
+      <w:r>
+        <w:rPr>
+          <w:rFonts w:ascii="Arial" w:hAnsi="Arial" w:cs="Arial"/>
+        </w:rPr>
+        <w:t>Chaohui</w:t>
+      </w:r>
+      <w:proofErr w:type="spellEnd"/>
+      <w:r>
+        <w:rPr>
+          <w:rFonts w:ascii="Arial" w:hAnsi="Arial" w:cs="Arial"/>
+        </w:rPr>
+        <w:t xml:space="preserve"> indicated the </w:t>
       </w:r>
       <w:r>
         <w:rPr>
@@ -462,18 +592,60 @@
         <w:rPr>
           <w:rFonts w:ascii="Arial" w:hAnsi="Arial" w:cs="Arial"/>
         </w:rPr>
-        <w:t xml:space="preserve">Next, the team discussed the techniques and tools to be used. Sheng suggested to use linux to deploy our project and Chaohui suggested to use node.js to build the server and use mongoDB as database. The whole team had no </w:t>
-      </w:r>
-      <w:bookmarkStart w:id="2" w:name="OLE_LINK15"/>
-      <w:bookmarkStart w:id="3" w:name="OLE_LINK16"/>
+        <w:t xml:space="preserve">Next, the team discussed the techniques and tools to be used. Sheng suggested to use </w:t>
+      </w:r>
+      <w:proofErr w:type="spellStart"/>
+      <w:r>
+        <w:rPr>
+          <w:rFonts w:ascii="Arial" w:hAnsi="Arial" w:cs="Arial"/>
+        </w:rPr>
+        <w:t>linux</w:t>
+      </w:r>
+      <w:proofErr w:type="spellEnd"/>
+      <w:r>
+        <w:rPr>
+          <w:rFonts w:ascii="Arial" w:hAnsi="Arial" w:cs="Arial"/>
+        </w:rPr>
+        <w:t xml:space="preserve"> to deploy our project and </w:t>
+      </w:r>
+      <w:proofErr w:type="spellStart"/>
+      <w:r>
+        <w:rPr>
+          <w:rFonts w:ascii="Arial" w:hAnsi="Arial" w:cs="Arial"/>
+        </w:rPr>
+        <w:t>Chaohui</w:t>
+      </w:r>
+      <w:proofErr w:type="spellEnd"/>
+      <w:r>
+        <w:rPr>
+          <w:rFonts w:ascii="Arial" w:hAnsi="Arial" w:cs="Arial"/>
+        </w:rPr>
+        <w:t xml:space="preserve"> suggested to use node.js to build the server and use </w:t>
+      </w:r>
+      <w:proofErr w:type="spellStart"/>
+      <w:r>
+        <w:rPr>
+          <w:rFonts w:ascii="Arial" w:hAnsi="Arial" w:cs="Arial"/>
+        </w:rPr>
+        <w:t>mongoDB</w:t>
+      </w:r>
+      <w:proofErr w:type="spellEnd"/>
+      <w:r>
+        <w:rPr>
+          <w:rFonts w:ascii="Arial" w:hAnsi="Arial" w:cs="Arial"/>
+        </w:rPr>
+        <w:t xml:space="preserve"> as database. The whole team had no </w:t>
+      </w:r>
+      <w:bookmarkStart w:id="3" w:name="OLE_LINK15"/>
+      <w:bookmarkStart w:id="4" w:name="OLE_LINK16"/>
       <w:r>
         <w:rPr>
           <w:rFonts w:ascii="Arial" w:hAnsi="Arial" w:cs="Arial"/>
         </w:rPr>
         <w:t>disagreement</w:t>
       </w:r>
-      <w:bookmarkEnd w:id="2"/>
       <w:bookmarkEnd w:id="3"/>
+      <w:bookmarkEnd w:id="4"/>
       <w:r>
         <w:rPr>
           <w:rFonts w:ascii="Arial" w:hAnsi="Arial" w:cs="Arial"/>
@@ -485,7 +657,21 @@
           <w:rFonts w:ascii="Arial" w:hAnsi="Arial" w:cs="Arial"/>
         </w:rPr>
         <w:lastRenderedPageBreak/>
-        <w:t>about using these technologies. For the front-end, Yifan suggested</w:t>
+        <w:t xml:space="preserve">about using these technologies. For the front-end, </w:t>
+      </w:r>
+      <w:proofErr w:type="spellStart"/>
+      <w:r>
+        <w:rPr>
+          <w:rFonts w:ascii="Arial" w:hAnsi="Arial" w:cs="Arial"/>
+        </w:rPr>
+        <w:t>Yifan</w:t>
+      </w:r>
+      <w:proofErr w:type="spellEnd"/>
+      <w:r>
+        <w:rPr>
+          <w:rFonts w:ascii="Arial" w:hAnsi="Arial" w:cs="Arial"/>
+        </w:rPr>
+        <w:t xml:space="preserve"> suggested</w:t>
       </w:r>
       <w:r>
         <w:rPr>
@@ -499,8 +685,8 @@
         </w:rPr>
         <w:t xml:space="preserve">to use </w:t>
       </w:r>
-      <w:bookmarkStart w:id="4" w:name="OLE_LINK1"/>
-      <w:bookmarkStart w:id="5" w:name="OLE_LINK2"/>
+      <w:bookmarkStart w:id="5" w:name="OLE_LINK1"/>
+      <w:bookmarkStart w:id="6" w:name="OLE_LINK2"/>
       <w:r>
         <w:rPr>
           <w:rFonts w:ascii="Arial" w:hAnsi="Arial" w:cs="Arial"/>
@@ -519,34 +705,34 @@
         </w:rPr>
         <w:t xml:space="preserve"> </w:t>
       </w:r>
-      <w:bookmarkStart w:id="6" w:name="OLE_LINK9"/>
-      <w:bookmarkStart w:id="7" w:name="OLE_LINK10"/>
+      <w:bookmarkStart w:id="7" w:name="OLE_LINK9"/>
+      <w:bookmarkStart w:id="8" w:name="OLE_LINK10"/>
       <w:r>
         <w:rPr>
           <w:rFonts w:ascii="Arial" w:hAnsi="Arial" w:cs="Arial"/>
         </w:rPr>
         <w:t>2015 (</w:t>
       </w:r>
-      <w:bookmarkStart w:id="8" w:name="OLE_LINK13"/>
-      <w:bookmarkStart w:id="9" w:name="OLE_LINK14"/>
+      <w:bookmarkStart w:id="9" w:name="OLE_LINK13"/>
+      <w:bookmarkStart w:id="10" w:name="OLE_LINK14"/>
       <w:r>
         <w:rPr>
           <w:rFonts w:ascii="Arial" w:hAnsi="Arial" w:cs="Arial"/>
         </w:rPr>
         <w:t>ES6</w:t>
       </w:r>
-      <w:bookmarkEnd w:id="8"/>
       <w:bookmarkEnd w:id="9"/>
+      <w:bookmarkEnd w:id="10"/>
       <w:r>
         <w:rPr>
           <w:rFonts w:ascii="Arial" w:hAnsi="Arial" w:cs="Arial"/>
         </w:rPr>
         <w:t xml:space="preserve">) </w:t>
       </w:r>
-      <w:bookmarkEnd w:id="4"/>
       <w:bookmarkEnd w:id="5"/>
       <w:bookmarkEnd w:id="6"/>
       <w:bookmarkEnd w:id="7"/>
+      <w:bookmarkEnd w:id="8"/>
       <w:r>
         <w:rPr>
           <w:rFonts w:ascii="Arial" w:hAnsi="Arial" w:cs="Arial"/>
@@ -589,21 +775,35 @@
         </w:rPr>
         <w:t xml:space="preserve"> since we write JavaScript both font-end and back-end. Sheng </w:t>
       </w:r>
-      <w:bookmarkStart w:id="10" w:name="OLE_LINK3"/>
-      <w:bookmarkStart w:id="11" w:name="OLE_LINK4"/>
+      <w:bookmarkStart w:id="11" w:name="OLE_LINK3"/>
+      <w:bookmarkStart w:id="12" w:name="OLE_LINK4"/>
       <w:r>
         <w:rPr>
           <w:rFonts w:ascii="Arial" w:hAnsi="Arial" w:cs="Arial"/>
         </w:rPr>
         <w:t xml:space="preserve">mentioned </w:t>
       </w:r>
-      <w:bookmarkEnd w:id="10"/>
       <w:bookmarkEnd w:id="11"/>
-      <w:r>
-        <w:rPr>
-          <w:rFonts w:ascii="Arial" w:hAnsi="Arial" w:cs="Arial"/>
-        </w:rPr>
-        <w:t xml:space="preserve">that ES6 may not be supported by some old browsers. Yifan said that Babel can transform ES6 to the old version which is supported by most browsers. Then, the team </w:t>
+      <w:bookmarkEnd w:id="12"/>
+      <w:r>
+        <w:rPr>
+          <w:rFonts w:ascii="Arial" w:hAnsi="Arial" w:cs="Arial"/>
+        </w:rPr>
+        <w:t xml:space="preserve">that ES6 may not be supported by some old browsers. </w:t>
+      </w:r>
+      <w:proofErr w:type="spellStart"/>
+      <w:r>
+        <w:rPr>
+          <w:rFonts w:ascii="Arial" w:hAnsi="Arial" w:cs="Arial"/>
+        </w:rPr>
+        <w:t>Yifan</w:t>
+      </w:r>
+      <w:proofErr w:type="spellEnd"/>
+      <w:r>
+        <w:rPr>
+          <w:rFonts w:ascii="Arial" w:hAnsi="Arial" w:cs="Arial"/>
+        </w:rPr>
+        <w:t xml:space="preserve"> said that Babel can transform ES6 to the old version which is supported by most browsers. Then, the team </w:t>
       </w:r>
       <w:r>
         <w:rPr>
@@ -629,33 +829,49 @@
         </w:rPr>
         <w:t xml:space="preserve">, the team decided to use </w:t>
       </w:r>
-      <w:bookmarkStart w:id="12" w:name="OLE_LINK21"/>
-      <w:bookmarkStart w:id="13" w:name="OLE_LINK22"/>
+      <w:bookmarkStart w:id="13" w:name="OLE_LINK21"/>
+      <w:bookmarkStart w:id="14" w:name="OLE_LINK22"/>
       <w:r>
         <w:rPr>
           <w:rFonts w:ascii="Arial" w:hAnsi="Arial" w:cs="Arial"/>
         </w:rPr>
         <w:t>Visual Studio Code</w:t>
       </w:r>
-      <w:bookmarkEnd w:id="12"/>
       <w:bookmarkEnd w:id="13"/>
-      <w:r>
-        <w:rPr>
-          <w:rFonts w:ascii="Arial" w:hAnsi="Arial" w:cs="Arial"/>
-        </w:rPr>
-        <w:t xml:space="preserve"> to write all the code. Because from Yifan and Chaohui’s experience, </w:t>
-      </w:r>
-      <w:r>
-        <w:rPr>
-          <w:rFonts w:ascii="Arial" w:hAnsi="Arial" w:cs="Arial"/>
-        </w:rPr>
-        <w:t>Visual Studio Code</w:t>
-      </w:r>
-      <w:r>
-        <w:rPr>
-          <w:rFonts w:ascii="Arial" w:hAnsi="Arial" w:cs="Arial"/>
-        </w:rPr>
-        <w:t xml:space="preserve"> is very suit</w:t>
+      <w:bookmarkEnd w:id="14"/>
+      <w:r>
+        <w:rPr>
+          <w:rFonts w:ascii="Arial" w:hAnsi="Arial" w:cs="Arial"/>
+        </w:rPr>
+        <w:t xml:space="preserve"> to write all the code. Because from </w:t>
+      </w:r>
+      <w:proofErr w:type="spellStart"/>
+      <w:r>
+        <w:rPr>
+          <w:rFonts w:ascii="Arial" w:hAnsi="Arial" w:cs="Arial"/>
+        </w:rPr>
+        <w:t>Yifan</w:t>
+      </w:r>
+      <w:proofErr w:type="spellEnd"/>
+      <w:r>
+        <w:rPr>
+          <w:rFonts w:ascii="Arial" w:hAnsi="Arial" w:cs="Arial"/>
+        </w:rPr>
+        <w:t xml:space="preserve"> and </w:t>
+      </w:r>
+      <w:proofErr w:type="spellStart"/>
+      <w:r>
+        <w:rPr>
+          <w:rFonts w:ascii="Arial" w:hAnsi="Arial" w:cs="Arial"/>
+        </w:rPr>
+        <w:t>Chaohui’s</w:t>
+      </w:r>
+      <w:proofErr w:type="spellEnd"/>
+      <w:r>
+        <w:rPr>
+          <w:rFonts w:ascii="Arial" w:hAnsi="Arial" w:cs="Arial"/>
+        </w:rPr>
+        <w:t xml:space="preserve"> experience, Visual Studio Code is very suit</w:t>
       </w:r>
       <w:r>
         <w:rPr>
@@ -669,8 +885,6 @@
         </w:rPr>
         <w:t>for writing</w:t>
       </w:r>
-      <w:bookmarkStart w:id="14" w:name="_GoBack"/>
-      <w:bookmarkEnd w:id="14"/>
       <w:r>
         <w:rPr>
           <w:rFonts w:ascii="Arial" w:hAnsi="Arial" w:cs="Arial"/>
@@ -709,11 +923,19 @@
         </w:rPr>
         <w:t xml:space="preserve">At last, the team discussed the responsibilities for each individual. Main functionalities will be implemented at the front-end, written in JavaScript (ES6) and runs in browser. Sheng said he need to learn ES6 and he will take the responsibility of data structures and algorithms. </w:t>
       </w:r>
-      <w:r>
-        <w:rPr>
-          <w:rFonts w:ascii="Arial" w:hAnsi="Arial" w:cs="Arial" w:hint="eastAsia"/>
-        </w:rPr>
-        <w:t xml:space="preserve">Yifan </w:t>
+      <w:proofErr w:type="spellStart"/>
+      <w:r>
+        <w:rPr>
+          <w:rFonts w:ascii="Arial" w:hAnsi="Arial" w:cs="Arial" w:hint="eastAsia"/>
+        </w:rPr>
+        <w:t>Yifan</w:t>
+      </w:r>
+      <w:proofErr w:type="spellEnd"/>
+      <w:r>
+        <w:rPr>
+          <w:rFonts w:ascii="Arial" w:hAnsi="Arial" w:cs="Arial" w:hint="eastAsia"/>
+        </w:rPr>
+        <w:t xml:space="preserve"> </w:t>
       </w:r>
       <w:r>
         <w:rPr>
@@ -749,7 +971,21 @@
         <w:rPr>
           <w:rFonts w:ascii="Arial" w:hAnsi="Arial" w:cs="Arial"/>
         </w:rPr>
-        <w:t xml:space="preserve"> and user interaction. Chaohui will write the server side code and design the database.</w:t>
+        <w:t xml:space="preserve"> and user interaction. </w:t>
+      </w:r>
+      <w:proofErr w:type="spellStart"/>
+      <w:r>
+        <w:rPr>
+          <w:rFonts w:ascii="Arial" w:hAnsi="Arial" w:cs="Arial"/>
+        </w:rPr>
+        <w:t>Chaohui</w:t>
+      </w:r>
+      <w:proofErr w:type="spellEnd"/>
+      <w:r>
+        <w:rPr>
+          <w:rFonts w:ascii="Arial" w:hAnsi="Arial" w:cs="Arial"/>
+        </w:rPr>
+        <w:t xml:space="preserve"> will write the server side code and design the database.</w:t>
       </w:r>
     </w:p>
     <w:p>
@@ -978,7 +1214,7 @@
     </w:rPrDefault>
     <w:pPrDefault/>
   </w:docDefaults>
-  <w:latentStyles w:defLockedState="0" w:defUIPriority="99" w:defSemiHidden="0" w:defUnhideWhenUsed="0" w:defQFormat="0" w:count="382">
+  <w:latentStyles w:defLockedState="0" w:defUIPriority="99" w:defSemiHidden="0" w:defUnhideWhenUsed="0" w:defQFormat="0" w:count="380">
     <w:lsdException w:name="Normal" w:uiPriority="0" w:qFormat="1"/>
     <w:lsdException w:name="heading 1" w:uiPriority="9" w:qFormat="1"/>
     <w:lsdException w:name="heading 2" w:semiHidden="1" w:uiPriority="9" w:unhideWhenUsed="1" w:qFormat="1"/>
@@ -1359,10 +1595,8 @@
     <w:lsdException w:name="List Table 5 Dark Accent 6" w:uiPriority="50"/>
     <w:lsdException w:name="List Table 6 Colorful Accent 6" w:uiPriority="51"/>
     <w:lsdException w:name="List Table 7 Colorful Accent 6" w:uiPriority="52"/>
-    <w:lsdException w:name="Mention" w:semiHidden="1" w:unhideWhenUsed="1"/>
-    <w:lsdException w:name="Smart Hyperlink" w:semiHidden="1" w:unhideWhenUsed="1"/>
   </w:latentStyles>
-  <w:style w:type="paragraph" w:default="1" w:styleId="a">
+  <w:style w:type="paragraph" w:default="1" w:styleId="Normal">
     <w:name w:val="Normal"/>
     <w:qFormat/>
     <w:rsid w:val="0089419F"/>
@@ -1371,13 +1605,13 @@
       <w:jc w:val="both"/>
     </w:pPr>
   </w:style>
-  <w:style w:type="character" w:default="1" w:styleId="a0">
+  <w:style w:type="character" w:default="1" w:styleId="DefaultParagraphFont">
     <w:name w:val="Default Paragraph Font"/>
     <w:uiPriority w:val="1"/>
     <w:semiHidden/>
     <w:unhideWhenUsed/>
   </w:style>
-  <w:style w:type="table" w:default="1" w:styleId="a1">
+  <w:style w:type="table" w:default="1" w:styleId="TableNormal">
     <w:name w:val="Normal Table"/>
     <w:uiPriority w:val="99"/>
     <w:semiHidden/>
@@ -1392,15 +1626,15 @@
       </w:tblCellMar>
     </w:tblPr>
   </w:style>
-  <w:style w:type="numbering" w:default="1" w:styleId="a2">
+  <w:style w:type="numbering" w:default="1" w:styleId="NoList">
     <w:name w:val="No List"/>
     <w:uiPriority w:val="99"/>
     <w:semiHidden/>
     <w:unhideWhenUsed/>
   </w:style>
-  <w:style w:type="paragraph" w:styleId="a3">
+  <w:style w:type="paragraph" w:styleId="ListParagraph">
     <w:name w:val="List Paragraph"/>
-    <w:basedOn w:val="a"/>
+    <w:basedOn w:val="Normal"/>
     <w:uiPriority w:val="34"/>
     <w:qFormat/>
     <w:rsid w:val="002D5C05"/>
@@ -1408,10 +1642,10 @@
       <w:ind w:firstLineChars="200" w:firstLine="420"/>
     </w:pPr>
   </w:style>
-  <w:style w:type="paragraph" w:styleId="a4">
+  <w:style w:type="paragraph" w:styleId="Header">
     <w:name w:val="header"/>
-    <w:basedOn w:val="a"/>
-    <w:link w:val="a5"/>
+    <w:basedOn w:val="Normal"/>
+    <w:link w:val="HeaderChar"/>
     <w:uiPriority w:val="99"/>
     <w:unhideWhenUsed/>
     <w:rsid w:val="00DA4922"/>
@@ -1431,10 +1665,10 @@
       <w:szCs w:val="18"/>
     </w:rPr>
   </w:style>
-  <w:style w:type="character" w:customStyle="1" w:styleId="a5">
-    <w:name w:val="页眉字符"/>
-    <w:basedOn w:val="a0"/>
-    <w:link w:val="a4"/>
+  <w:style w:type="character" w:customStyle="1" w:styleId="HeaderChar">
+    <w:name w:val="Header Char"/>
+    <w:basedOn w:val="DefaultParagraphFont"/>
+    <w:link w:val="Header"/>
     <w:uiPriority w:val="99"/>
     <w:rsid w:val="00DA4922"/>
     <w:rPr>
@@ -1442,10 +1676,10 @@
       <w:szCs w:val="18"/>
     </w:rPr>
   </w:style>
-  <w:style w:type="paragraph" w:styleId="a6">
+  <w:style w:type="paragraph" w:styleId="Footer">
     <w:name w:val="footer"/>
-    <w:basedOn w:val="a"/>
-    <w:link w:val="a7"/>
+    <w:basedOn w:val="Normal"/>
+    <w:link w:val="FooterChar"/>
     <w:uiPriority w:val="99"/>
     <w:unhideWhenUsed/>
     <w:rsid w:val="00DA4922"/>
@@ -1462,10 +1696,10 @@
       <w:szCs w:val="18"/>
     </w:rPr>
   </w:style>
-  <w:style w:type="character" w:customStyle="1" w:styleId="a7">
-    <w:name w:val="页脚字符"/>
-    <w:basedOn w:val="a0"/>
-    <w:link w:val="a6"/>
+  <w:style w:type="character" w:customStyle="1" w:styleId="FooterChar">
+    <w:name w:val="Footer Char"/>
+    <w:basedOn w:val="DefaultParagraphFont"/>
+    <w:link w:val="Footer"/>
     <w:uiPriority w:val="99"/>
     <w:rsid w:val="00DA4922"/>
     <w:rPr>

</xml_diff>